<commit_message>
add reports 1-5 labs
</commit_message>
<xml_diff>
--- a/reports/Лаб1 Решетняк ПИ-19б.docx
+++ b/reports/Лаб1 Решетняк ПИ-19б.docx
@@ -1865,7 +1865,7 @@
           <w:szCs w:val="28"/>
         </w:rPr>
         <w:drawing>
-          <wp:inline distT="0" distB="0" distL="0" distR="0" wp14:anchorId="5D1CDC07" wp14:editId="3731EF3B">
+          <wp:inline distT="0" distB="0" distL="0" distR="0" wp14:anchorId="551DD87D" wp14:editId="38B0B54A">
             <wp:extent cx="4229467" cy="967824"/>
             <wp:effectExtent l="0" t="0" r="0" b="3810"/>
             <wp:docPr id="2" name="Рисунок 2"/>
@@ -1914,17 +1914,6 @@
     </w:p>
     <w:p>
       <w:pPr>
-        <w:ind w:firstLine="709"/>
-        <w:jc w:val="both"/>
-        <w:rPr>
-          <w:rFonts w:ascii="Times New Roman" w:hAnsi="Times New Roman" w:cs="Times New Roman"/>
-          <w:sz w:val="28"/>
-          <w:szCs w:val="28"/>
-        </w:rPr>
-      </w:pPr>
-    </w:p>
-    <w:p>
-      <w:pPr>
         <w:pStyle w:val="a4"/>
         <w:numPr>
           <w:ilvl w:val="0"/>
@@ -1977,7 +1966,7 @@
         </w:rPr>
         <w:lastRenderedPageBreak/>
         <w:drawing>
-          <wp:inline distT="0" distB="0" distL="0" distR="0" wp14:anchorId="4B0D8594" wp14:editId="60CA63C4">
+          <wp:inline distT="0" distB="0" distL="0" distR="0" wp14:anchorId="7490F93A" wp14:editId="75522B9D">
             <wp:extent cx="5940425" cy="5033010"/>
             <wp:effectExtent l="0" t="0" r="3175" b="0"/>
             <wp:docPr id="3" name="Рисунок 3"/>
@@ -2055,7 +2044,7 @@
           <w:szCs w:val="28"/>
         </w:rPr>
         <w:drawing>
-          <wp:inline distT="0" distB="0" distL="0" distR="0" wp14:anchorId="0685BCD8" wp14:editId="53AA5C38">
+          <wp:inline distT="0" distB="0" distL="0" distR="0" wp14:anchorId="4CDF4400" wp14:editId="72F4AE41">
             <wp:extent cx="5940425" cy="3220720"/>
             <wp:effectExtent l="0" t="0" r="3175" b="0"/>
             <wp:docPr id="8" name="Рисунок 8"/>
@@ -2343,7 +2332,7 @@
           <w:szCs w:val="28"/>
         </w:rPr>
         <w:drawing>
-          <wp:inline distT="0" distB="0" distL="0" distR="0" wp14:anchorId="0C80ECAB" wp14:editId="490405C8">
+          <wp:inline distT="0" distB="0" distL="0" distR="0" wp14:anchorId="7F9CCE2C" wp14:editId="6A4A15FD">
             <wp:extent cx="4740051" cy="701101"/>
             <wp:effectExtent l="0" t="0" r="3810" b="3810"/>
             <wp:docPr id="11" name="Рисунок 11"/>
@@ -2453,7 +2442,15 @@
           <w:sz w:val="28"/>
           <w:szCs w:val="28"/>
         </w:rPr>
-        <w:t xml:space="preserve"> – после изменений в файле отчета</w:t>
+        <w:t xml:space="preserve"> – после </w:t>
+      </w:r>
+      <w:r>
+        <w:rPr>
+          <w:rFonts w:ascii="Times New Roman" w:hAnsi="Times New Roman" w:cs="Times New Roman"/>
+          <w:sz w:val="28"/>
+          <w:szCs w:val="28"/>
+        </w:rPr>
+        <w:t>добавления пробела в файле</w:t>
       </w:r>
     </w:p>
     <w:p>
@@ -2466,132 +2463,175 @@
           <w:szCs w:val="28"/>
         </w:rPr>
       </w:pPr>
+      <w:r>
+        <w:rPr>
+          <w:rFonts w:ascii="Times New Roman" w:hAnsi="Times New Roman" w:cs="Times New Roman"/>
+          <w:sz w:val="28"/>
+          <w:szCs w:val="28"/>
+        </w:rPr>
+        <w:drawing>
+          <wp:inline distT="0" distB="0" distL="0" distR="0" wp14:anchorId="38E1E1D3" wp14:editId="6019CAAD">
+            <wp:extent cx="4816257" cy="1653683"/>
+            <wp:effectExtent l="0" t="0" r="3810" b="3810"/>
+            <wp:docPr id="16" name="Рисунок 16"/>
+            <wp:cNvGraphicFramePr>
+              <a:graphicFrameLocks xmlns:a="http://schemas.openxmlformats.org/drawingml/2006/main" noChangeAspect="1"/>
+            </wp:cNvGraphicFramePr>
+            <a:graphic xmlns:a="http://schemas.openxmlformats.org/drawingml/2006/main">
+              <a:graphicData uri="http://schemas.openxmlformats.org/drawingml/2006/picture">
+                <pic:pic xmlns:pic="http://schemas.openxmlformats.org/drawingml/2006/picture">
+                  <pic:nvPicPr>
+                    <pic:cNvPr id="1" name=""/>
+                    <pic:cNvPicPr/>
+                  </pic:nvPicPr>
+                  <pic:blipFill>
+                    <a:blip r:embed="rId14"/>
+                    <a:stretch>
+                      <a:fillRect/>
+                    </a:stretch>
+                  </pic:blipFill>
+                  <pic:spPr>
+                    <a:xfrm>
+                      <a:off x="0" y="0"/>
+                      <a:ext cx="4816257" cy="1653683"/>
+                    </a:xfrm>
+                    <a:prstGeom prst="rect">
+                      <a:avLst/>
+                    </a:prstGeom>
+                  </pic:spPr>
+                </pic:pic>
+              </a:graphicData>
+            </a:graphic>
+          </wp:inline>
+        </w:drawing>
+      </w:r>
+    </w:p>
+    <w:p>
+      <w:pPr>
+        <w:ind w:firstLine="709"/>
+        <w:jc w:val="both"/>
+        <w:rPr>
+          <w:rFonts w:ascii="Times New Roman" w:hAnsi="Times New Roman" w:cs="Times New Roman"/>
+          <w:sz w:val="28"/>
+          <w:szCs w:val="28"/>
+          <w:lang w:val="en-US"/>
+        </w:rPr>
+      </w:pPr>
+      <w:r>
+        <w:rPr>
+          <w:rFonts w:ascii="Times New Roman" w:hAnsi="Times New Roman" w:cs="Times New Roman"/>
+          <w:sz w:val="28"/>
+          <w:szCs w:val="28"/>
+        </w:rPr>
+        <w:t xml:space="preserve">Вывод: в ходе лабораторной работы были получены практические навыки использования системы контроля версий </w:t>
+      </w:r>
+      <w:proofErr w:type="spellStart"/>
+      <w:r>
+        <w:rPr>
+          <w:rFonts w:ascii="Times New Roman" w:hAnsi="Times New Roman" w:cs="Times New Roman"/>
+          <w:sz w:val="28"/>
+          <w:szCs w:val="28"/>
+          <w:lang w:val="en-US"/>
+        </w:rPr>
+        <w:t>git</w:t>
+      </w:r>
+      <w:proofErr w:type="spellEnd"/>
+      <w:r>
+        <w:rPr>
+          <w:rFonts w:ascii="Times New Roman" w:hAnsi="Times New Roman" w:cs="Times New Roman"/>
+          <w:sz w:val="28"/>
+          <w:szCs w:val="28"/>
+        </w:rPr>
+        <w:t xml:space="preserve">, выполнено создание </w:t>
+      </w:r>
+      <w:proofErr w:type="spellStart"/>
+      <w:r>
+        <w:rPr>
+          <w:rFonts w:ascii="Times New Roman" w:hAnsi="Times New Roman" w:cs="Times New Roman"/>
+          <w:sz w:val="28"/>
+          <w:szCs w:val="28"/>
+        </w:rPr>
+        <w:t>репозитория</w:t>
+      </w:r>
+      <w:proofErr w:type="spellEnd"/>
+      <w:r>
+        <w:rPr>
+          <w:rFonts w:ascii="Times New Roman" w:hAnsi="Times New Roman" w:cs="Times New Roman"/>
+          <w:sz w:val="28"/>
+          <w:szCs w:val="28"/>
+        </w:rPr>
+        <w:t>, добавлен</w:t>
+      </w:r>
+      <w:r>
+        <w:rPr>
+          <w:rFonts w:ascii="Times New Roman" w:hAnsi="Times New Roman" w:cs="Times New Roman"/>
+          <w:sz w:val="28"/>
+          <w:szCs w:val="28"/>
+        </w:rPr>
+        <w:t>ы</w:t>
+      </w:r>
+      <w:r>
+        <w:rPr>
+          <w:rFonts w:ascii="Times New Roman" w:hAnsi="Times New Roman" w:cs="Times New Roman"/>
+          <w:sz w:val="28"/>
+          <w:szCs w:val="28"/>
+        </w:rPr>
+        <w:t xml:space="preserve"> в него каталог</w:t>
+      </w:r>
+      <w:r>
+        <w:rPr>
+          <w:rFonts w:ascii="Times New Roman" w:hAnsi="Times New Roman" w:cs="Times New Roman"/>
+          <w:sz w:val="28"/>
+          <w:szCs w:val="28"/>
+        </w:rPr>
+        <w:t>и и файлы</w:t>
+      </w:r>
+      <w:r>
+        <w:rPr>
+          <w:rFonts w:ascii="Times New Roman" w:hAnsi="Times New Roman" w:cs="Times New Roman"/>
+          <w:sz w:val="28"/>
+          <w:szCs w:val="28"/>
+        </w:rPr>
+        <w:t xml:space="preserve">, выполнены </w:t>
+      </w:r>
+      <w:proofErr w:type="spellStart"/>
+      <w:r>
+        <w:rPr>
+          <w:rFonts w:ascii="Times New Roman" w:hAnsi="Times New Roman" w:cs="Times New Roman"/>
+          <w:sz w:val="28"/>
+          <w:szCs w:val="28"/>
+        </w:rPr>
+        <w:t>коммиты</w:t>
+      </w:r>
+      <w:proofErr w:type="spellEnd"/>
+      <w:r>
+        <w:rPr>
+          <w:rFonts w:ascii="Times New Roman" w:hAnsi="Times New Roman" w:cs="Times New Roman"/>
+          <w:sz w:val="28"/>
+          <w:szCs w:val="28"/>
+        </w:rPr>
+        <w:t xml:space="preserve"> и </w:t>
+      </w:r>
+      <w:proofErr w:type="spellStart"/>
+      <w:r>
+        <w:rPr>
+          <w:rFonts w:ascii="Times New Roman" w:hAnsi="Times New Roman" w:cs="Times New Roman"/>
+          <w:sz w:val="28"/>
+          <w:szCs w:val="28"/>
+        </w:rPr>
+        <w:t>пушинги</w:t>
+      </w:r>
+      <w:proofErr w:type="spellEnd"/>
+      <w:r>
+        <w:rPr>
+          <w:rFonts w:ascii="Times New Roman" w:hAnsi="Times New Roman" w:cs="Times New Roman"/>
+          <w:sz w:val="28"/>
+          <w:szCs w:val="28"/>
+        </w:rPr>
+        <w:t xml:space="preserve">. </w:t>
+      </w:r>
       <w:bookmarkStart w:id="0" w:name="_GoBack"/>
       <w:bookmarkEnd w:id="0"/>
-    </w:p>
-    <w:p>
-      <w:pPr>
-        <w:ind w:firstLine="709"/>
-        <w:jc w:val="both"/>
-        <w:rPr>
-          <w:rFonts w:ascii="Times New Roman" w:hAnsi="Times New Roman" w:cs="Times New Roman"/>
-          <w:sz w:val="28"/>
-          <w:szCs w:val="28"/>
-        </w:rPr>
-      </w:pPr>
-      <w:r>
-        <w:rPr>
-          <w:rFonts w:ascii="Times New Roman" w:hAnsi="Times New Roman" w:cs="Times New Roman"/>
-          <w:sz w:val="28"/>
-          <w:szCs w:val="28"/>
-        </w:rPr>
-        <w:t xml:space="preserve">Вывод: в ходе лабораторной работы были получены практические навыки использования системы контроля версий </w:t>
-      </w:r>
-      <w:proofErr w:type="spellStart"/>
-      <w:r>
-        <w:rPr>
-          <w:rFonts w:ascii="Times New Roman" w:hAnsi="Times New Roman" w:cs="Times New Roman"/>
-          <w:sz w:val="28"/>
-          <w:szCs w:val="28"/>
-          <w:lang w:val="en-US"/>
-        </w:rPr>
-        <w:t>git</w:t>
-      </w:r>
-      <w:proofErr w:type="spellEnd"/>
-      <w:r>
-        <w:rPr>
-          <w:rFonts w:ascii="Times New Roman" w:hAnsi="Times New Roman" w:cs="Times New Roman"/>
-          <w:sz w:val="28"/>
-          <w:szCs w:val="28"/>
-        </w:rPr>
-        <w:t xml:space="preserve">, выполнено создание </w:t>
-      </w:r>
-      <w:proofErr w:type="spellStart"/>
-      <w:r>
-        <w:rPr>
-          <w:rFonts w:ascii="Times New Roman" w:hAnsi="Times New Roman" w:cs="Times New Roman"/>
-          <w:sz w:val="28"/>
-          <w:szCs w:val="28"/>
-        </w:rPr>
-        <w:t>репозитория</w:t>
-      </w:r>
-      <w:proofErr w:type="spellEnd"/>
-      <w:r>
-        <w:rPr>
-          <w:rFonts w:ascii="Times New Roman" w:hAnsi="Times New Roman" w:cs="Times New Roman"/>
-          <w:sz w:val="28"/>
-          <w:szCs w:val="28"/>
-        </w:rPr>
-        <w:t>, добавлен</w:t>
-      </w:r>
-      <w:r>
-        <w:rPr>
-          <w:rFonts w:ascii="Times New Roman" w:hAnsi="Times New Roman" w:cs="Times New Roman"/>
-          <w:sz w:val="28"/>
-          <w:szCs w:val="28"/>
-        </w:rPr>
-        <w:t>ы</w:t>
-      </w:r>
-      <w:r>
-        <w:rPr>
-          <w:rFonts w:ascii="Times New Roman" w:hAnsi="Times New Roman" w:cs="Times New Roman"/>
-          <w:sz w:val="28"/>
-          <w:szCs w:val="28"/>
-        </w:rPr>
-        <w:t xml:space="preserve"> в него каталог</w:t>
-      </w:r>
-      <w:r>
-        <w:rPr>
-          <w:rFonts w:ascii="Times New Roman" w:hAnsi="Times New Roman" w:cs="Times New Roman"/>
-          <w:sz w:val="28"/>
-          <w:szCs w:val="28"/>
-        </w:rPr>
-        <w:t>и и файлы</w:t>
-      </w:r>
-      <w:r>
-        <w:rPr>
-          <w:rFonts w:ascii="Times New Roman" w:hAnsi="Times New Roman" w:cs="Times New Roman"/>
-          <w:sz w:val="28"/>
-          <w:szCs w:val="28"/>
-        </w:rPr>
-        <w:t xml:space="preserve">, выполнены </w:t>
-      </w:r>
-      <w:proofErr w:type="spellStart"/>
-      <w:r>
-        <w:rPr>
-          <w:rFonts w:ascii="Times New Roman" w:hAnsi="Times New Roman" w:cs="Times New Roman"/>
-          <w:sz w:val="28"/>
-          <w:szCs w:val="28"/>
-        </w:rPr>
-        <w:t>коммиты</w:t>
-      </w:r>
-      <w:proofErr w:type="spellEnd"/>
-      <w:r>
-        <w:rPr>
-          <w:rFonts w:ascii="Times New Roman" w:hAnsi="Times New Roman" w:cs="Times New Roman"/>
-          <w:sz w:val="28"/>
-          <w:szCs w:val="28"/>
-        </w:rPr>
-        <w:t xml:space="preserve"> и </w:t>
-      </w:r>
-      <w:proofErr w:type="spellStart"/>
-      <w:r>
-        <w:rPr>
-          <w:rFonts w:ascii="Times New Roman" w:hAnsi="Times New Roman" w:cs="Times New Roman"/>
-          <w:sz w:val="28"/>
-          <w:szCs w:val="28"/>
-        </w:rPr>
-        <w:t>пушинги</w:t>
-      </w:r>
-      <w:proofErr w:type="spellEnd"/>
-      <w:r>
-        <w:rPr>
-          <w:rFonts w:ascii="Times New Roman" w:hAnsi="Times New Roman" w:cs="Times New Roman"/>
-          <w:sz w:val="28"/>
-          <w:szCs w:val="28"/>
-        </w:rPr>
-        <w:t xml:space="preserve">. </w:t>
-      </w:r>
     </w:p>
     <w:sectPr>
       <w:pgSz w:w="11906" w:h="16838"/>

</xml_diff>